<commit_message>
Fix errors in rappot
</commit_message>
<xml_diff>
--- a/doc/rapport/rapport.docx
+++ b/doc/rapport/rapport.docx
@@ -109,7 +109,7 @@
           <w:r>
             <w:fldChar w:fldCharType="separate"/>
           </w:r>
-          <w:hyperlink w:anchor="_Toc87710904" w:history="1">
+          <w:hyperlink w:anchor="_Toc87789653" w:history="1">
             <w:r>
               <w:rPr>
                 <w:rStyle w:val="Lienhypertexte"/>
@@ -136,7 +136,7 @@
                 <w:noProof/>
                 <w:webHidden/>
               </w:rPr>
-              <w:instrText xml:space="preserve"> PAGEREF _Toc87710904 \h </w:instrText>
+              <w:instrText xml:space="preserve"> PAGEREF _Toc87789653 \h </w:instrText>
             </w:r>
             <w:r>
               <w:rPr>
@@ -179,7 +179,7 @@
               <w:lang w:eastAsia="fr-CH"/>
             </w:rPr>
           </w:pPr>
-          <w:hyperlink w:anchor="_Toc87710905" w:history="1">
+          <w:hyperlink w:anchor="_Toc87789654" w:history="1">
             <w:r>
               <w:rPr>
                 <w:rStyle w:val="Lienhypertexte"/>
@@ -206,7 +206,7 @@
                 <w:noProof/>
                 <w:webHidden/>
               </w:rPr>
-              <w:instrText xml:space="preserve"> PAGEREF _Toc87710905 \h </w:instrText>
+              <w:instrText xml:space="preserve"> PAGEREF _Toc87789654 \h </w:instrText>
             </w:r>
             <w:r>
               <w:rPr>
@@ -249,7 +249,7 @@
               <w:lang w:eastAsia="fr-CH"/>
             </w:rPr>
           </w:pPr>
-          <w:hyperlink w:anchor="_Toc87710906" w:history="1">
+          <w:hyperlink w:anchor="_Toc87789655" w:history="1">
             <w:r>
               <w:rPr>
                 <w:rStyle w:val="Lienhypertexte"/>
@@ -276,7 +276,7 @@
                 <w:noProof/>
                 <w:webHidden/>
               </w:rPr>
-              <w:instrText xml:space="preserve"> PAGEREF _Toc87710906 \h </w:instrText>
+              <w:instrText xml:space="preserve"> PAGEREF _Toc87789655 \h </w:instrText>
             </w:r>
             <w:r>
               <w:rPr>
@@ -319,7 +319,7 @@
               <w:lang w:eastAsia="fr-CH"/>
             </w:rPr>
           </w:pPr>
-          <w:hyperlink w:anchor="_Toc87710907" w:history="1">
+          <w:hyperlink w:anchor="_Toc87789656" w:history="1">
             <w:r>
               <w:rPr>
                 <w:rStyle w:val="Lienhypertexte"/>
@@ -346,7 +346,7 @@
                 <w:noProof/>
                 <w:webHidden/>
               </w:rPr>
-              <w:instrText xml:space="preserve"> PAGEREF _Toc87710907 \h </w:instrText>
+              <w:instrText xml:space="preserve"> PAGEREF _Toc87789656 \h </w:instrText>
             </w:r>
             <w:r>
               <w:rPr>
@@ -389,7 +389,7 @@
               <w:lang w:eastAsia="fr-CH"/>
             </w:rPr>
           </w:pPr>
-          <w:hyperlink w:anchor="_Toc87710908" w:history="1">
+          <w:hyperlink w:anchor="_Toc87789657" w:history="1">
             <w:r>
               <w:rPr>
                 <w:rStyle w:val="Lienhypertexte"/>
@@ -416,7 +416,7 @@
                 <w:noProof/>
                 <w:webHidden/>
               </w:rPr>
-              <w:instrText xml:space="preserve"> PAGEREF _Toc87710908 \h </w:instrText>
+              <w:instrText xml:space="preserve"> PAGEREF _Toc87789657 \h </w:instrText>
             </w:r>
             <w:r>
               <w:rPr>
@@ -459,7 +459,7 @@
               <w:lang w:eastAsia="fr-CH"/>
             </w:rPr>
           </w:pPr>
-          <w:hyperlink w:anchor="_Toc87710909" w:history="1">
+          <w:hyperlink w:anchor="_Toc87789658" w:history="1">
             <w:r>
               <w:rPr>
                 <w:rStyle w:val="Lienhypertexte"/>
@@ -486,7 +486,7 @@
                 <w:noProof/>
                 <w:webHidden/>
               </w:rPr>
-              <w:instrText xml:space="preserve"> PAGEREF _Toc87710909 \h </w:instrText>
+              <w:instrText xml:space="preserve"> PAGEREF _Toc87789658 \h </w:instrText>
             </w:r>
             <w:r>
               <w:rPr>
@@ -532,13 +532,9 @@
     <w:p>
       <w:pPr>
         <w:pStyle w:val="Titre1"/>
+        <w:spacing w:before="840"/>
       </w:pPr>
-      <w:bookmarkStart w:id="0" w:name="_Toc87710904"/>
-    </w:p>
-    <w:p>
-      <w:pPr>
-        <w:pStyle w:val="Titre1"/>
-      </w:pPr>
+      <w:bookmarkStart w:id="0" w:name="_Toc87789653"/>
       <w:r>
         <w:t>Objectif</w:t>
       </w:r>
@@ -571,7 +567,7 @@
         <w:t>Partie horaire</w:t>
       </w:r>
       <w:r>
-        <w:t xml:space="preserve"> : Les utilisateurs peuvent voir leur horaire sous format mois/jour/semaine. Les vues doivent être optimisées pour le format mobile.</w:t>
+        <w:t xml:space="preserve"> : Les utilisateurs peuvent voir leur horaire sous format jour/semaine. Les vues doivent être optimisées pour le format mobile.</w:t>
       </w:r>
       <w:r>
         <w:t xml:space="preserve"> </w:t>
@@ -618,7 +614,7 @@
       <w:pPr>
         <w:pStyle w:val="Titre1"/>
       </w:pPr>
-      <w:bookmarkStart w:id="1" w:name="_Toc87710905"/>
+      <w:bookmarkStart w:id="1" w:name="_Toc87789654"/>
       <w:r>
         <w:lastRenderedPageBreak/>
         <w:t>Analyse concurrentielle</w:t>
@@ -629,7 +625,7 @@
       <w:pPr>
         <w:pStyle w:val="Titre2"/>
       </w:pPr>
-      <w:bookmarkStart w:id="2" w:name="_Toc87710906"/>
+      <w:bookmarkStart w:id="2" w:name="_Toc87789655"/>
       <w:r>
         <w:t>Google agenda</w:t>
       </w:r>
@@ -726,14 +722,27 @@
             <w:r>
               <w:t xml:space="preserve">Figure </w:t>
             </w:r>
-            <w:fldSimple w:instr=" SEQ Figure \* ARABIC ">
-              <w:r>
-                <w:rPr>
-                  <w:noProof/>
-                </w:rPr>
-                <w:t>1</w:t>
-              </w:r>
-            </w:fldSimple>
+            <w:r>
+              <w:fldChar w:fldCharType="begin"/>
+            </w:r>
+            <w:r>
+              <w:instrText xml:space="preserve"> SEQ Figure \* ARABIC </w:instrText>
+            </w:r>
+            <w:r>
+              <w:fldChar w:fldCharType="separate"/>
+            </w:r>
+            <w:r>
+              <w:rPr>
+                <w:noProof/>
+              </w:rPr>
+              <w:t>1</w:t>
+            </w:r>
+            <w:r>
+              <w:rPr>
+                <w:noProof/>
+              </w:rPr>
+              <w:fldChar w:fldCharType="end"/>
+            </w:r>
             <w:r>
               <w:t xml:space="preserve"> </w:t>
             </w:r>
@@ -817,14 +826,27 @@
             <w:r>
               <w:t xml:space="preserve">Figure </w:t>
             </w:r>
-            <w:fldSimple w:instr=" SEQ Figure \* ARABIC ">
-              <w:r>
-                <w:rPr>
-                  <w:noProof/>
-                </w:rPr>
-                <w:t>2</w:t>
-              </w:r>
-            </w:fldSimple>
+            <w:r>
+              <w:fldChar w:fldCharType="begin"/>
+            </w:r>
+            <w:r>
+              <w:instrText xml:space="preserve"> SEQ Figure \* ARABIC </w:instrText>
+            </w:r>
+            <w:r>
+              <w:fldChar w:fldCharType="separate"/>
+            </w:r>
+            <w:r>
+              <w:rPr>
+                <w:noProof/>
+              </w:rPr>
+              <w:t>2</w:t>
+            </w:r>
+            <w:r>
+              <w:rPr>
+                <w:noProof/>
+              </w:rPr>
+              <w:fldChar w:fldCharType="end"/>
+            </w:r>
             <w:r>
               <w:t xml:space="preserve"> </w:t>
             </w:r>
@@ -931,13 +953,6 @@
               </w:rPr>
               <w:t xml:space="preserve"> et facile à utiliser</w:t>
             </w:r>
-            <w:r>
-              <w:rPr>
-                <w:b w:val="0"/>
-                <w:bCs w:val="0"/>
-              </w:rPr>
-              <w:t>.</w:t>
-            </w:r>
           </w:p>
         </w:tc>
         <w:tc>
@@ -950,9 +965,6 @@
             </w:pPr>
             <w:r>
               <w:t>Pas possible d’afficher une description directement sur un événement</w:t>
-            </w:r>
-            <w:r>
-              <w:t>.</w:t>
             </w:r>
           </w:p>
         </w:tc>
@@ -975,7 +987,7 @@
                 <w:b w:val="0"/>
                 <w:bCs w:val="0"/>
               </w:rPr>
-              <w:t>Système de grille qui fait bien la séparation entre les heures et jours.</w:t>
+              <w:t>Système de grille qui fait bien la séparation entre les heures et jours</w:t>
             </w:r>
           </w:p>
         </w:tc>
@@ -988,7 +1000,7 @@
               <w:cnfStyle w:val="000000000000" w:firstRow="0" w:lastRow="0" w:firstColumn="0" w:lastColumn="0" w:oddVBand="0" w:evenVBand="0" w:oddHBand="0" w:evenHBand="0" w:firstRowFirstColumn="0" w:firstRowLastColumn="0" w:lastRowFirstColumn="0" w:lastRowLastColumn="0"/>
             </w:pPr>
             <w:r>
-              <w:t>Obligation d’avoir un compte google.</w:t>
+              <w:t>La couleur des événement (violet par défaut)</w:t>
             </w:r>
           </w:p>
         </w:tc>
@@ -1014,7 +1026,7 @@
                 <w:b w:val="0"/>
                 <w:bCs w:val="0"/>
               </w:rPr>
-              <w:t>Calendrier disponible sur smartphone et sur le web.</w:t>
+              <w:t>Moderne</w:t>
             </w:r>
           </w:p>
         </w:tc>
@@ -1047,21 +1059,7 @@
                 <w:b w:val="0"/>
                 <w:bCs w:val="0"/>
               </w:rPr>
-              <w:t>B</w:t>
-            </w:r>
-            <w:r>
-              <w:rPr>
-                <w:b w:val="0"/>
-                <w:bCs w:val="0"/>
-              </w:rPr>
-              <w:t>eau visuellement</w:t>
-            </w:r>
-            <w:r>
-              <w:rPr>
-                <w:b w:val="0"/>
-                <w:bCs w:val="0"/>
-              </w:rPr>
-              <w:t>.</w:t>
+              <w:t>Parfait pour le format mobile</w:t>
             </w:r>
           </w:p>
         </w:tc>
@@ -1072,49 +1070,6 @@
           <w:p>
             <w:pPr>
               <w:cnfStyle w:val="000000000000" w:firstRow="0" w:lastRow="0" w:firstColumn="0" w:lastColumn="0" w:oddVBand="0" w:evenVBand="0" w:oddHBand="0" w:evenHBand="0" w:firstRowFirstColumn="0" w:firstRowLastColumn="0" w:lastRowFirstColumn="0" w:lastRowLastColumn="0"/>
-            </w:pPr>
-          </w:p>
-        </w:tc>
-      </w:tr>
-      <w:tr>
-        <w:trPr>
-          <w:cnfStyle w:val="000000100000" w:firstRow="0" w:lastRow="0" w:firstColumn="0" w:lastColumn="0" w:oddVBand="0" w:evenVBand="0" w:oddHBand="1" w:evenHBand="0" w:firstRowFirstColumn="0" w:firstRowLastColumn="0" w:lastRowFirstColumn="0" w:lastRowLastColumn="0"/>
-        </w:trPr>
-        <w:tc>
-          <w:tcPr>
-            <w:cnfStyle w:val="001000000000" w:firstRow="0" w:lastRow="0" w:firstColumn="1" w:lastColumn="0" w:oddVBand="0" w:evenVBand="0" w:oddHBand="0" w:evenHBand="0" w:firstRowFirstColumn="0" w:firstRowLastColumn="0" w:lastRowFirstColumn="0" w:lastRowLastColumn="0"/>
-            <w:tcW w:w="4531" w:type="dxa"/>
-          </w:tcPr>
-          <w:p>
-            <w:pPr>
-              <w:rPr>
-                <w:b w:val="0"/>
-                <w:bCs w:val="0"/>
-              </w:rPr>
-            </w:pPr>
-            <w:r>
-              <w:rPr>
-                <w:b w:val="0"/>
-                <w:bCs w:val="0"/>
-              </w:rPr>
-              <w:t>Gratuit</w:t>
-            </w:r>
-            <w:r>
-              <w:rPr>
-                <w:b w:val="0"/>
-                <w:bCs w:val="0"/>
-              </w:rPr>
-              <w:t>.</w:t>
-            </w:r>
-          </w:p>
-        </w:tc>
-        <w:tc>
-          <w:tcPr>
-            <w:tcW w:w="4531" w:type="dxa"/>
-          </w:tcPr>
-          <w:p>
-            <w:pPr>
-              <w:cnfStyle w:val="000000100000" w:firstRow="0" w:lastRow="0" w:firstColumn="0" w:lastColumn="0" w:oddVBand="0" w:evenVBand="0" w:oddHBand="1" w:evenHBand="0" w:firstRowFirstColumn="0" w:firstRowLastColumn="0" w:lastRowFirstColumn="0" w:lastRowLastColumn="0"/>
             </w:pPr>
           </w:p>
         </w:tc>
@@ -1129,7 +1084,7 @@
       <w:pPr>
         <w:pStyle w:val="Titre2"/>
       </w:pPr>
-      <w:bookmarkStart w:id="3" w:name="_Toc87710907"/>
+      <w:bookmarkStart w:id="3" w:name="_Toc87789656"/>
       <w:r>
         <w:lastRenderedPageBreak/>
         <w:t>Outlook</w:t>
@@ -1205,14 +1160,27 @@
       <w:r>
         <w:t xml:space="preserve">Figure </w:t>
       </w:r>
-      <w:fldSimple w:instr=" SEQ Figure \* ARABIC ">
-        <w:r>
-          <w:rPr>
-            <w:noProof/>
-          </w:rPr>
-          <w:t>3</w:t>
-        </w:r>
-      </w:fldSimple>
+      <w:r>
+        <w:fldChar w:fldCharType="begin"/>
+      </w:r>
+      <w:r>
+        <w:instrText xml:space="preserve"> SEQ Figure \* ARABIC </w:instrText>
+      </w:r>
+      <w:r>
+        <w:fldChar w:fldCharType="separate"/>
+      </w:r>
+      <w:r>
+        <w:rPr>
+          <w:noProof/>
+        </w:rPr>
+        <w:t>3</w:t>
+      </w:r>
+      <w:r>
+        <w:rPr>
+          <w:noProof/>
+        </w:rPr>
+        <w:fldChar w:fldCharType="end"/>
+      </w:r>
       <w:r>
         <w:t xml:space="preserve"> Outlook - affichage jour</w:t>
       </w:r>
@@ -1308,7 +1276,7 @@
                 <w:b w:val="0"/>
                 <w:bCs w:val="0"/>
               </w:rPr>
-              <w:t xml:space="preserve"> et facile à utiliser.</w:t>
+              <w:t xml:space="preserve"> et facile à utiliser</w:t>
             </w:r>
           </w:p>
         </w:tc>
@@ -1322,9 +1290,6 @@
             </w:pPr>
             <w:r>
               <w:t>Pas possible d’afficher une description directement sur un événement</w:t>
-            </w:r>
-            <w:r>
-              <w:t>.</w:t>
             </w:r>
           </w:p>
         </w:tc>
@@ -1347,7 +1312,7 @@
                 <w:b w:val="0"/>
                 <w:bCs w:val="0"/>
               </w:rPr>
-              <w:t>Système de grille qui fait bien la séparation entre les heures.</w:t>
+              <w:t>Système de grille qui fait bien la séparation entre les heures</w:t>
             </w:r>
           </w:p>
         </w:tc>
@@ -1360,7 +1325,7 @@
               <w:cnfStyle w:val="000000000000" w:firstRow="0" w:lastRow="0" w:firstColumn="0" w:lastColumn="0" w:oddVBand="0" w:evenVBand="0" w:oddHBand="0" w:evenHBand="0" w:firstRowFirstColumn="0" w:firstRowLastColumn="0" w:lastRowFirstColumn="0" w:lastRowLastColumn="0"/>
             </w:pPr>
             <w:r>
-              <w:t>Pas d’affichage en mode « semaine » sur la version mobile.</w:t>
+              <w:t>Pas d’affichage en mode « semaine » sur la version mobile</w:t>
             </w:r>
           </w:p>
         </w:tc>
@@ -1386,21 +1351,7 @@
                 <w:b w:val="0"/>
                 <w:bCs w:val="0"/>
               </w:rPr>
-              <w:t xml:space="preserve">Calendrier disponible </w:t>
-            </w:r>
-            <w:r>
-              <w:rPr>
-                <w:b w:val="0"/>
-                <w:bCs w:val="0"/>
-              </w:rPr>
-              <w:t>sur Outlook (mobile et pc)</w:t>
-            </w:r>
-            <w:r>
-              <w:rPr>
-                <w:b w:val="0"/>
-                <w:bCs w:val="0"/>
-              </w:rPr>
-              <w:t>.</w:t>
+              <w:t>Moderne</w:t>
             </w:r>
           </w:p>
         </w:tc>
@@ -1433,7 +1384,7 @@
                 <w:b w:val="0"/>
                 <w:bCs w:val="0"/>
               </w:rPr>
-              <w:t>Beau visuel.</w:t>
+              <w:t>Choix des couleurs judicieux</w:t>
             </w:r>
           </w:p>
         </w:tc>
@@ -1448,42 +1399,6 @@
           </w:p>
         </w:tc>
       </w:tr>
-      <w:tr>
-        <w:trPr>
-          <w:cnfStyle w:val="000000100000" w:firstRow="0" w:lastRow="0" w:firstColumn="0" w:lastColumn="0" w:oddVBand="0" w:evenVBand="0" w:oddHBand="1" w:evenHBand="0" w:firstRowFirstColumn="0" w:firstRowLastColumn="0" w:lastRowFirstColumn="0" w:lastRowLastColumn="0"/>
-        </w:trPr>
-        <w:tc>
-          <w:tcPr>
-            <w:cnfStyle w:val="001000000000" w:firstRow="0" w:lastRow="0" w:firstColumn="1" w:lastColumn="0" w:oddVBand="0" w:evenVBand="0" w:oddHBand="0" w:evenHBand="0" w:firstRowFirstColumn="0" w:firstRowLastColumn="0" w:lastRowFirstColumn="0" w:lastRowLastColumn="0"/>
-            <w:tcW w:w="4531" w:type="dxa"/>
-          </w:tcPr>
-          <w:p>
-            <w:pPr>
-              <w:rPr>
-                <w:b w:val="0"/>
-                <w:bCs w:val="0"/>
-              </w:rPr>
-            </w:pPr>
-            <w:r>
-              <w:rPr>
-                <w:b w:val="0"/>
-                <w:bCs w:val="0"/>
-              </w:rPr>
-              <w:t>Gratuit sur téléphone</w:t>
-            </w:r>
-          </w:p>
-        </w:tc>
-        <w:tc>
-          <w:tcPr>
-            <w:tcW w:w="4531" w:type="dxa"/>
-          </w:tcPr>
-          <w:p>
-            <w:pPr>
-              <w:cnfStyle w:val="000000100000" w:firstRow="0" w:lastRow="0" w:firstColumn="0" w:lastColumn="0" w:oddVBand="0" w:evenVBand="0" w:oddHBand="1" w:evenHBand="0" w:firstRowFirstColumn="0" w:firstRowLastColumn="0" w:lastRowFirstColumn="0" w:lastRowLastColumn="0"/>
-            </w:pPr>
-          </w:p>
-        </w:tc>
-      </w:tr>
     </w:tbl>
     <w:p>
       <w:pPr>
@@ -1491,6 +1406,7 @@
         <w:sectPr>
           <w:headerReference w:type="default" r:id="rId12"/>
           <w:footerReference w:type="default" r:id="rId13"/>
+          <w:headerReference w:type="first" r:id="rId14"/>
           <w:pgSz w:w="11906" w:h="16838"/>
           <w:pgMar w:top="1417" w:right="1417" w:bottom="1417" w:left="1417" w:header="708" w:footer="708" w:gutter="0"/>
           <w:pgNumType w:start="0"/>
@@ -1503,11 +1419,165 @@
     <w:p>
       <w:pPr>
         <w:pStyle w:val="Titre1"/>
+        <w:spacing w:before="0"/>
         <w:jc w:val="center"/>
       </w:pPr>
-      <w:bookmarkStart w:id="4" w:name="_Toc87710908"/>
+      <w:bookmarkStart w:id="4" w:name="_Toc87789657"/>
       <w:r>
+        <w:rPr>
+          <w:noProof/>
+        </w:rPr>
         <w:lastRenderedPageBreak/>
+        <w:drawing>
+          <wp:anchor distT="0" distB="0" distL="114300" distR="114300" simplePos="0" relativeHeight="251660288" behindDoc="0" locked="0" layoutInCell="1" allowOverlap="1" wp14:anchorId="413903B8" wp14:editId="1F6BBD69">
+            <wp:simplePos x="0" y="0"/>
+            <wp:positionH relativeFrom="page">
+              <wp:posOffset>4411536</wp:posOffset>
+            </wp:positionH>
+            <wp:positionV relativeFrom="page">
+              <wp:posOffset>1399066</wp:posOffset>
+            </wp:positionV>
+            <wp:extent cx="888986" cy="272660"/>
+            <wp:effectExtent l="19050" t="19050" r="26035" b="13335"/>
+            <wp:wrapSquare wrapText="bothSides"/>
+            <wp:docPr id="3" name="Image 3" descr="Une image contenant texte&#10;&#10;Description générée automatiquement"/>
+            <wp:cNvGraphicFramePr>
+              <a:graphicFrameLocks xmlns:a="http://schemas.openxmlformats.org/drawingml/2006/main" noChangeAspect="1"/>
+            </wp:cNvGraphicFramePr>
+            <a:graphic xmlns:a="http://schemas.openxmlformats.org/drawingml/2006/main">
+              <a:graphicData uri="http://schemas.openxmlformats.org/drawingml/2006/picture">
+                <pic:pic xmlns:pic="http://schemas.openxmlformats.org/drawingml/2006/picture">
+                  <pic:nvPicPr>
+                    <pic:cNvPr id="3" name="Image 3" descr="Une image contenant texte&#10;&#10;Description générée automatiquement"/>
+                    <pic:cNvPicPr/>
+                  </pic:nvPicPr>
+                  <pic:blipFill rotWithShape="1">
+                    <a:blip r:embed="rId15">
+                      <a:extLst>
+                        <a:ext uri="{28A0092B-C50C-407E-A947-70E740481C1C}">
+                          <a14:useLocalDpi xmlns:a14="http://schemas.microsoft.com/office/drawing/2010/main" val="0"/>
+                        </a:ext>
+                      </a:extLst>
+                    </a:blip>
+                    <a:srcRect l="4019" r="29606" b="10863"/>
+                    <a:stretch/>
+                  </pic:blipFill>
+                  <pic:spPr bwMode="auto">
+                    <a:xfrm>
+                      <a:off x="0" y="0"/>
+                      <a:ext cx="888986" cy="272660"/>
+                    </a:xfrm>
+                    <a:prstGeom prst="rect">
+                      <a:avLst/>
+                    </a:prstGeom>
+                    <a:ln w="9525" cap="flat" cmpd="sng" algn="ctr">
+                      <a:solidFill>
+                        <a:schemeClr val="bg1"/>
+                      </a:solidFill>
+                      <a:prstDash val="solid"/>
+                      <a:round/>
+                      <a:headEnd type="none" w="med" len="med"/>
+                      <a:tailEnd type="none" w="med" len="med"/>
+                      <a:extLst>
+                        <a:ext uri="{C807C97D-BFC1-408E-A445-0C87EB9F89A2}">
+                          <ask:lineSketchStyleProps xmlns:ask="http://schemas.microsoft.com/office/drawing/2018/sketchyshapes" sd="0">
+                            <a:custGeom>
+                              <a:avLst/>
+                              <a:gdLst/>
+                              <a:ahLst/>
+                              <a:cxnLst/>
+                              <a:rect l="0" t="0" r="0" b="0"/>
+                              <a:pathLst/>
+                            </a:custGeom>
+                            <ask:type/>
+                          </ask:lineSketchStyleProps>
+                        </a:ext>
+                      </a:extLst>
+                    </a:ln>
+                    <a:extLst>
+                      <a:ext uri="{53640926-AAD7-44D8-BBD7-CCE9431645EC}">
+                        <a14:shadowObscured xmlns:a14="http://schemas.microsoft.com/office/drawing/2010/main"/>
+                      </a:ext>
+                    </a:extLst>
+                  </pic:spPr>
+                </pic:pic>
+              </a:graphicData>
+            </a:graphic>
+            <wp14:sizeRelH relativeFrom="margin">
+              <wp14:pctWidth>0</wp14:pctWidth>
+            </wp14:sizeRelH>
+            <wp14:sizeRelV relativeFrom="margin">
+              <wp14:pctHeight>0</wp14:pctHeight>
+            </wp14:sizeRelV>
+          </wp:anchor>
+        </w:drawing>
+      </w:r>
+      <w:r>
+        <w:rPr>
+          <w:noProof/>
+        </w:rPr>
+        <w:drawing>
+          <wp:anchor distT="0" distB="0" distL="114300" distR="114300" simplePos="0" relativeHeight="251659264" behindDoc="0" locked="0" layoutInCell="1" allowOverlap="1" wp14:anchorId="653E83AC" wp14:editId="1FC07815">
+            <wp:simplePos x="0" y="0"/>
+            <wp:positionH relativeFrom="page">
+              <wp:posOffset>5421303</wp:posOffset>
+            </wp:positionH>
+            <wp:positionV relativeFrom="page">
+              <wp:posOffset>1399065</wp:posOffset>
+            </wp:positionV>
+            <wp:extent cx="948055" cy="255831"/>
+            <wp:effectExtent l="19050" t="19050" r="23495" b="11430"/>
+            <wp:wrapSquare wrapText="bothSides"/>
+            <wp:docPr id="7" name="Image 7" descr="Une image contenant texte&#10;&#10;Description générée automatiquement"/>
+            <wp:cNvGraphicFramePr>
+              <a:graphicFrameLocks xmlns:a="http://schemas.openxmlformats.org/drawingml/2006/main" noChangeAspect="1"/>
+            </wp:cNvGraphicFramePr>
+            <a:graphic xmlns:a="http://schemas.openxmlformats.org/drawingml/2006/main">
+              <a:graphicData uri="http://schemas.openxmlformats.org/drawingml/2006/picture">
+                <pic:pic xmlns:pic="http://schemas.openxmlformats.org/drawingml/2006/picture">
+                  <pic:nvPicPr>
+                    <pic:cNvPr id="7" name="Image 7" descr="Une image contenant texte&#10;&#10;Description générée automatiquement"/>
+                    <pic:cNvPicPr/>
+                  </pic:nvPicPr>
+                  <pic:blipFill>
+                    <a:blip r:embed="rId16" cstate="print">
+                      <a:extLst>
+                        <a:ext uri="{28A0092B-C50C-407E-A947-70E740481C1C}">
+                          <a14:useLocalDpi xmlns:a14="http://schemas.microsoft.com/office/drawing/2010/main" val="0"/>
+                        </a:ext>
+                      </a:extLst>
+                    </a:blip>
+                    <a:stretch>
+                      <a:fillRect/>
+                    </a:stretch>
+                  </pic:blipFill>
+                  <pic:spPr>
+                    <a:xfrm>
+                      <a:off x="0" y="0"/>
+                      <a:ext cx="948055" cy="255831"/>
+                    </a:xfrm>
+                    <a:prstGeom prst="rect">
+                      <a:avLst/>
+                    </a:prstGeom>
+                    <a:ln>
+                      <a:solidFill>
+                        <a:schemeClr val="bg1"/>
+                      </a:solidFill>
+                    </a:ln>
+                  </pic:spPr>
+                </pic:pic>
+              </a:graphicData>
+            </a:graphic>
+            <wp14:sizeRelH relativeFrom="margin">
+              <wp14:pctWidth>0</wp14:pctWidth>
+            </wp14:sizeRelH>
+            <wp14:sizeRelV relativeFrom="margin">
+              <wp14:pctHeight>0</wp14:pctHeight>
+            </wp14:sizeRelV>
+          </wp:anchor>
+        </w:drawing>
+      </w:r>
+      <w:r>
         <w:t>Planification initiale</w:t>
       </w:r>
       <w:bookmarkEnd w:id="4"/>
@@ -1521,10 +1591,18 @@
           <w:noProof/>
         </w:rPr>
         <w:drawing>
-          <wp:inline distT="0" distB="0" distL="0" distR="0" wp14:anchorId="413903B8" wp14:editId="17F8FCFA">
-            <wp:extent cx="755370" cy="195635"/>
-            <wp:effectExtent l="19050" t="19050" r="26035" b="13970"/>
-            <wp:docPr id="3" name="Image 3" descr="Une image contenant texte&#10;&#10;Description générée automatiquement"/>
+          <wp:anchor distT="0" distB="0" distL="114300" distR="114300" simplePos="0" relativeHeight="251658240" behindDoc="0" locked="0" layoutInCell="1" allowOverlap="1" wp14:anchorId="3D270EFF" wp14:editId="3F9EE3D5">
+            <wp:simplePos x="0" y="0"/>
+            <wp:positionH relativeFrom="margin">
+              <wp:align>left</wp:align>
+            </wp:positionH>
+            <wp:positionV relativeFrom="page">
+              <wp:posOffset>1688465</wp:posOffset>
+            </wp:positionV>
+            <wp:extent cx="8988425" cy="4655820"/>
+            <wp:effectExtent l="19050" t="19050" r="22225" b="11430"/>
+            <wp:wrapSquare wrapText="bothSides"/>
+            <wp:docPr id="1" name="Image 1"/>
             <wp:cNvGraphicFramePr>
               <a:graphicFrameLocks xmlns:a="http://schemas.openxmlformats.org/drawingml/2006/main" noChangeAspect="1"/>
             </wp:cNvGraphicFramePr>
@@ -1532,60 +1610,17 @@
               <a:graphicData uri="http://schemas.openxmlformats.org/drawingml/2006/picture">
                 <pic:pic xmlns:pic="http://schemas.openxmlformats.org/drawingml/2006/picture">
                   <pic:nvPicPr>
-                    <pic:cNvPr id="3" name="Image 3" descr="Une image contenant texte&#10;&#10;Description générée automatiquement"/>
-                    <pic:cNvPicPr/>
-                  </pic:nvPicPr>
-                  <pic:blipFill rotWithShape="1">
-                    <a:blip r:embed="rId14"/>
-                    <a:srcRect t="1" r="29606" b="22010"/>
-                    <a:stretch/>
-                  </pic:blipFill>
-                  <pic:spPr bwMode="auto">
-                    <a:xfrm>
-                      <a:off x="0" y="0"/>
-                      <a:ext cx="855303" cy="221517"/>
-                    </a:xfrm>
-                    <a:prstGeom prst="rect">
-                      <a:avLst/>
-                    </a:prstGeom>
-                    <a:ln>
-                      <a:solidFill>
-                        <a:schemeClr val="tx1"/>
-                      </a:solidFill>
-                    </a:ln>
-                    <a:extLst>
-                      <a:ext uri="{53640926-AAD7-44D8-BBD7-CCE9431645EC}">
-                        <a14:shadowObscured xmlns:a14="http://schemas.microsoft.com/office/drawing/2010/main"/>
-                      </a:ext>
-                    </a:extLst>
-                  </pic:spPr>
-                </pic:pic>
-              </a:graphicData>
-            </a:graphic>
-          </wp:inline>
-        </w:drawing>
-      </w:r>
-      <w:r>
-        <w:rPr>
-          <w:noProof/>
-        </w:rPr>
-        <w:drawing>
-          <wp:inline distT="0" distB="0" distL="0" distR="0" wp14:anchorId="653E83AC" wp14:editId="593C4C00">
-            <wp:extent cx="669264" cy="190003"/>
-            <wp:effectExtent l="19050" t="19050" r="17145" b="19685"/>
-            <wp:docPr id="7" name="Image 7" descr="Une image contenant texte&#10;&#10;Description générée automatiquement"/>
-            <wp:cNvGraphicFramePr>
-              <a:graphicFrameLocks xmlns:a="http://schemas.openxmlformats.org/drawingml/2006/main" noChangeAspect="1"/>
-            </wp:cNvGraphicFramePr>
-            <a:graphic xmlns:a="http://schemas.openxmlformats.org/drawingml/2006/main">
-              <a:graphicData uri="http://schemas.openxmlformats.org/drawingml/2006/picture">
-                <pic:pic xmlns:pic="http://schemas.openxmlformats.org/drawingml/2006/picture">
-                  <pic:nvPicPr>
-                    <pic:cNvPr id="7" name="Image 7" descr="Une image contenant texte&#10;&#10;Description générée automatiquement"/>
+                    <pic:cNvPr id="1" name=""/>
                     <pic:cNvPicPr/>
                   </pic:nvPicPr>
                   <pic:blipFill>
-                    <a:blip r:embed="rId15"/>
+                    <a:blip r:embed="rId17">
+                      <a:extLst>
+                        <a:ext uri="{28A0092B-C50C-407E-A947-70E740481C1C}">
+                          <a14:useLocalDpi xmlns:a14="http://schemas.microsoft.com/office/drawing/2010/main" val="0"/>
+                        </a:ext>
+                      </a:extLst>
+                    </a:blip>
                     <a:stretch>
                       <a:fillRect/>
                     </a:stretch>
@@ -1593,7 +1628,7 @@
                   <pic:spPr>
                     <a:xfrm>
                       <a:off x="0" y="0"/>
-                      <a:ext cx="726476" cy="206245"/>
+                      <a:ext cx="8988425" cy="4655820"/>
                     </a:xfrm>
                     <a:prstGeom prst="rect">
                       <a:avLst/>
@@ -1607,7 +1642,13 @@
                 </pic:pic>
               </a:graphicData>
             </a:graphic>
-          </wp:inline>
+            <wp14:sizeRelH relativeFrom="margin">
+              <wp14:pctWidth>0</wp14:pctWidth>
+            </wp14:sizeRelH>
+            <wp14:sizeRelV relativeFrom="margin">
+              <wp14:pctHeight>0</wp14:pctHeight>
+            </wp14:sizeRelV>
+          </wp:anchor>
         </w:drawing>
       </w:r>
     </w:p>
@@ -1615,55 +1656,12 @@
       <w:pPr>
         <w:jc w:val="center"/>
       </w:pPr>
-      <w:r>
-        <w:rPr>
-          <w:noProof/>
-        </w:rPr>
-        <w:drawing>
-          <wp:inline distT="0" distB="0" distL="0" distR="0" wp14:anchorId="3D270EFF" wp14:editId="7C395053">
-            <wp:extent cx="7579995" cy="4565650"/>
-            <wp:effectExtent l="19050" t="19050" r="20955" b="25400"/>
-            <wp:docPr id="1" name="Image 1"/>
-            <wp:cNvGraphicFramePr>
-              <a:graphicFrameLocks xmlns:a="http://schemas.openxmlformats.org/drawingml/2006/main" noChangeAspect="1"/>
-            </wp:cNvGraphicFramePr>
-            <a:graphic xmlns:a="http://schemas.openxmlformats.org/drawingml/2006/main">
-              <a:graphicData uri="http://schemas.openxmlformats.org/drawingml/2006/picture">
-                <pic:pic xmlns:pic="http://schemas.openxmlformats.org/drawingml/2006/picture">
-                  <pic:nvPicPr>
-                    <pic:cNvPr id="1" name=""/>
-                    <pic:cNvPicPr/>
-                  </pic:nvPicPr>
-                  <pic:blipFill>
-                    <a:blip r:embed="rId16"/>
-                    <a:stretch>
-                      <a:fillRect/>
-                    </a:stretch>
-                  </pic:blipFill>
-                  <pic:spPr>
-                    <a:xfrm>
-                      <a:off x="0" y="0"/>
-                      <a:ext cx="7620910" cy="4590294"/>
-                    </a:xfrm>
-                    <a:prstGeom prst="rect">
-                      <a:avLst/>
-                    </a:prstGeom>
-                    <a:ln>
-                      <a:solidFill>
-                        <a:schemeClr val="tx1"/>
-                      </a:solidFill>
-                    </a:ln>
-                  </pic:spPr>
-                </pic:pic>
-              </a:graphicData>
-            </a:graphic>
-          </wp:inline>
-        </w:drawing>
-      </w:r>
     </w:p>
     <w:p>
       <w:pPr>
         <w:sectPr>
+          <w:headerReference w:type="first" r:id="rId18"/>
+          <w:footerReference w:type="first" r:id="rId19"/>
           <w:pgSz w:w="16838" w:h="11906" w:orient="landscape"/>
           <w:pgMar w:top="1418" w:right="1418" w:bottom="1418" w:left="1418" w:header="709" w:footer="709" w:gutter="0"/>
           <w:cols w:space="708"/>
@@ -1676,7 +1674,7 @@
       <w:pPr>
         <w:pStyle w:val="Titre1"/>
       </w:pPr>
-      <w:bookmarkStart w:id="5" w:name="_Toc87710909"/>
+      <w:bookmarkStart w:id="5" w:name="_Toc87789658"/>
       <w:proofErr w:type="spellStart"/>
       <w:r>
         <w:lastRenderedPageBreak/>
@@ -1691,9 +1689,9 @@
           <w:noProof/>
         </w:rPr>
         <w:drawing>
-          <wp:inline distT="0" distB="0" distL="0" distR="0" wp14:anchorId="278FFAE2" wp14:editId="5101AE9F">
-            <wp:extent cx="5656105" cy="7691384"/>
-            <wp:effectExtent l="0" t="0" r="1905" b="5080"/>
+          <wp:inline distT="0" distB="0" distL="0" distR="0" wp14:anchorId="278FFAE2" wp14:editId="648C13BF">
+            <wp:extent cx="6018703" cy="8128624"/>
+            <wp:effectExtent l="0" t="0" r="1270" b="6350"/>
             <wp:docPr id="19" name="Image 19" descr="moodboard.docx - Word"/>
             <wp:cNvGraphicFramePr>
               <a:graphicFrameLocks xmlns:a="http://schemas.openxmlformats.org/drawingml/2006/main" noChangeAspect="1"/>
@@ -1706,20 +1704,20 @@
                     <pic:cNvPicPr/>
                   </pic:nvPicPr>
                   <pic:blipFill rotWithShape="1">
-                    <a:blip r:embed="rId17">
+                    <a:blip r:embed="rId20">
                       <a:extLst>
                         <a:ext uri="{28A0092B-C50C-407E-A947-70E740481C1C}">
                           <a14:useLocalDpi xmlns:a14="http://schemas.microsoft.com/office/drawing/2010/main" val="0"/>
                         </a:ext>
                       </a:extLst>
                     </a:blip>
-                    <a:srcRect l="33244" t="13892" r="32955" b="2495"/>
+                    <a:srcRect l="34343" t="16178" r="32955" b="3481"/>
                     <a:stretch/>
                   </pic:blipFill>
                   <pic:spPr bwMode="auto">
                     <a:xfrm>
                       <a:off x="0" y="0"/>
-                      <a:ext cx="5710052" cy="7764743"/>
+                      <a:ext cx="6108108" cy="8249370"/>
                     </a:xfrm>
                     <a:prstGeom prst="rect">
                       <a:avLst/>
@@ -1740,8 +1738,9 @@
         </w:drawing>
       </w:r>
     </w:p>
-    <w:p/>
     <w:sectPr>
+      <w:headerReference w:type="first" r:id="rId21"/>
+      <w:footerReference w:type="first" r:id="rId22"/>
       <w:pgSz w:w="11906" w:h="16838"/>
       <w:pgMar w:top="1417" w:right="1417" w:bottom="1417" w:left="1417" w:header="708" w:footer="708" w:gutter="0"/>
       <w:cols w:space="708"/>
@@ -1823,31 +1822,16 @@
             </w:rPr>
             <w:t> :</w:t>
           </w:r>
-          <w:r>
-            <w:fldChar w:fldCharType="begin"/>
-          </w:r>
-          <w:r>
-            <w:instrText xml:space="preserve"> AUTHOR   \* MERGEFORMAT </w:instrText>
-          </w:r>
-          <w:r>
-            <w:fldChar w:fldCharType="separate"/>
-          </w:r>
-          <w:r>
-            <w:rPr>
-              <w:rFonts w:cs="Arial"/>
-              <w:noProof/>
-              <w:szCs w:val="16"/>
-            </w:rPr>
-            <w:t>BOUILLANT Anthony</w:t>
-          </w:r>
-          <w:r>
-            <w:rPr>
-              <w:rFonts w:cs="Arial"/>
-              <w:noProof/>
-              <w:szCs w:val="16"/>
-            </w:rPr>
-            <w:fldChar w:fldCharType="end"/>
-          </w:r>
+          <w:fldSimple w:instr=" AUTHOR   \* MERGEFORMAT ">
+            <w:r>
+              <w:rPr>
+                <w:rFonts w:cs="Arial"/>
+                <w:noProof/>
+                <w:szCs w:val="16"/>
+              </w:rPr>
+              <w:t>BOUILLANT Anthony</w:t>
+            </w:r>
+          </w:fldSimple>
         </w:p>
         <w:p>
           <w:pPr>
@@ -2026,7 +2010,7 @@
               <w:noProof/>
               <w:szCs w:val="16"/>
             </w:rPr>
-            <w:t>13.11.2021 16:07</w:t>
+            <w:t>14.11.2021 13:52</w:t>
           </w:r>
           <w:r>
             <w:rPr>
@@ -2062,10 +2046,417 @@
             </w:rPr>
             <w:t xml:space="preserve">Modifié par : </w:t>
           </w:r>
+          <w:fldSimple w:instr=" LASTSAVEDBY   \* MERGEFORMAT ">
+            <w:r>
+              <w:rPr>
+                <w:noProof/>
+              </w:rPr>
+              <w:t>Anthony BOUILLANT</w:t>
+            </w:r>
+          </w:fldSimple>
+        </w:p>
+      </w:tc>
+      <w:tc>
+        <w:tcPr>
+          <w:tcW w:w="2609" w:type="dxa"/>
+          <w:vAlign w:val="center"/>
+        </w:tcPr>
+        <w:p>
+          <w:pPr>
+            <w:pStyle w:val="-Pieddepage"/>
+            <w:jc w:val="center"/>
+            <w:rPr>
+              <w:rFonts w:cs="Arial"/>
+              <w:szCs w:val="16"/>
+            </w:rPr>
+          </w:pPr>
+        </w:p>
+      </w:tc>
+      <w:tc>
+        <w:tcPr>
+          <w:tcW w:w="3027" w:type="dxa"/>
+          <w:gridSpan w:val="2"/>
+          <w:vAlign w:val="center"/>
+        </w:tcPr>
+        <w:p>
+          <w:pPr>
+            <w:pStyle w:val="-Pieddepage"/>
+            <w:jc w:val="right"/>
+            <w:rPr>
+              <w:rFonts w:cs="Arial"/>
+              <w:szCs w:val="16"/>
+            </w:rPr>
+          </w:pPr>
+          <w:fldSimple w:instr=" FILENAME  \* FirstCap  \* MERGEFORMAT ">
+            <w:r>
+              <w:rPr>
+                <w:rFonts w:cs="Arial"/>
+                <w:noProof/>
+                <w:szCs w:val="16"/>
+              </w:rPr>
+              <w:t>Rapport</w:t>
+            </w:r>
+            <w:r>
+              <w:rPr>
+                <w:noProof/>
+              </w:rPr>
+              <w:t>.docx</w:t>
+            </w:r>
+          </w:fldSimple>
+        </w:p>
+      </w:tc>
+    </w:tr>
+    <w:tr>
+      <w:trPr>
+        <w:jc w:val="center"/>
+      </w:trPr>
+      <w:tc>
+        <w:tcPr>
+          <w:tcW w:w="3434" w:type="dxa"/>
+          <w:vAlign w:val="center"/>
+        </w:tcPr>
+        <w:p>
+          <w:pPr>
+            <w:pStyle w:val="-Pieddepage"/>
+            <w:rPr>
+              <w:rFonts w:cs="Arial"/>
+              <w:szCs w:val="16"/>
+            </w:rPr>
+          </w:pPr>
+        </w:p>
+      </w:tc>
+      <w:tc>
+        <w:tcPr>
+          <w:tcW w:w="2818" w:type="dxa"/>
+          <w:gridSpan w:val="2"/>
+          <w:vAlign w:val="center"/>
+        </w:tcPr>
+        <w:p>
+          <w:pPr>
+            <w:pStyle w:val="-Pieddepage"/>
+            <w:jc w:val="right"/>
+            <w:rPr>
+              <w:rFonts w:cs="Arial"/>
+              <w:szCs w:val="16"/>
+            </w:rPr>
+          </w:pPr>
+        </w:p>
+      </w:tc>
+      <w:tc>
+        <w:tcPr>
+          <w:tcW w:w="2818" w:type="dxa"/>
+          <w:vAlign w:val="center"/>
+        </w:tcPr>
+        <w:p>
+          <w:pPr>
+            <w:pStyle w:val="-Pieddepage"/>
+            <w:jc w:val="right"/>
+            <w:rPr>
+              <w:rFonts w:cs="Arial"/>
+              <w:szCs w:val="16"/>
+            </w:rPr>
+          </w:pPr>
+        </w:p>
+      </w:tc>
+    </w:tr>
+  </w:tbl>
+  <w:p>
+    <w:pPr>
+      <w:pStyle w:val="Pieddepage"/>
+    </w:pPr>
+  </w:p>
+</w:ftr>
+</file>
+
+<file path=word/footer2.xml><?xml version="1.0" encoding="utf-8"?>
+<w:ftr xmlns:wpc="http://schemas.microsoft.com/office/word/2010/wordprocessingCanvas" xmlns:cx="http://schemas.microsoft.com/office/drawing/2014/chartex" xmlns:cx1="http://schemas.microsoft.com/office/drawing/2015/9/8/chartex" xmlns:cx2="http://schemas.microsoft.com/office/drawing/2015/10/21/chartex" xmlns:cx3="http://schemas.microsoft.com/office/drawing/2016/5/9/chartex" xmlns:cx4="http://schemas.microsoft.com/office/drawing/2016/5/10/chartex" xmlns:cx5="http://schemas.microsoft.com/office/drawing/2016/5/11/chartex" xmlns:cx6="http://schemas.microsoft.com/office/drawing/2016/5/12/chartex" xmlns:cx7="http://schemas.microsoft.com/office/drawing/2016/5/13/chartex" xmlns:cx8="http://schemas.microsoft.com/office/drawing/2016/5/14/chartex" xmlns:mc="http://schemas.openxmlformats.org/markup-compatibility/2006" xmlns:aink="http://schemas.microsoft.com/office/drawing/2016/ink" xmlns:am3d="http://schemas.microsoft.com/office/drawing/2017/model3d" xmlns:o="urn:schemas-microsoft-com:office:office" xmlns:r="http://schemas.openxmlformats.org/officeDocument/2006/relationships" xmlns:m="http://schemas.openxmlformats.org/officeDocument/2006/math" xmlns:v="urn:schemas-microsoft-com:vml" xmlns:wp14="http://schemas.microsoft.com/office/word/2010/wordprocessingDrawing" xmlns:wp="http://schemas.openxmlformats.org/drawingml/2006/wordprocessingDrawing" xmlns:w10="urn:schemas-microsoft-com:office:word" xmlns:w="http://schemas.openxmlformats.org/wordprocessingml/2006/main" xmlns:w14="http://schemas.microsoft.com/office/word/2010/wordml" xmlns:w15="http://schemas.microsoft.com/office/word/2012/wordml" xmlns:w16cex="http://schemas.microsoft.com/office/word/2018/wordml/cex" xmlns:w16cid="http://schemas.microsoft.com/office/word/2016/wordml/cid" xmlns:w16="http://schemas.microsoft.com/office/word/2018/wordml" xmlns:w16sdtdh="http://schemas.microsoft.com/office/word/2020/wordml/sdtdatahash" xmlns:w16se="http://schemas.microsoft.com/office/word/2015/wordml/symex" xmlns:wpg="http://schemas.microsoft.com/office/word/2010/wordprocessingGroup" xmlns:wpi="http://schemas.microsoft.com/office/word/2010/wordprocessingInk" xmlns:wne="http://schemas.microsoft.com/office/word/2006/wordml" xmlns:wps="http://schemas.microsoft.com/office/word/2010/wordprocessingShape" mc:Ignorable="w14 w15 w16se w16cid w16 w16cex w16sdtdh wp14">
+  <w:tbl>
+    <w:tblPr>
+      <w:tblStyle w:val="Grilledutableau"/>
+      <w:tblW w:w="5000" w:type="pct"/>
+      <w:jc w:val="center"/>
+      <w:tblBorders>
+        <w:left w:val="none" w:sz="0" w:space="0" w:color="auto"/>
+        <w:bottom w:val="none" w:sz="0" w:space="0" w:color="auto"/>
+        <w:right w:val="none" w:sz="0" w:space="0" w:color="auto"/>
+        <w:insideH w:val="none" w:sz="0" w:space="0" w:color="auto"/>
+        <w:insideV w:val="none" w:sz="0" w:space="0" w:color="auto"/>
+      </w:tblBorders>
+      <w:tblLook w:val="01E0" w:firstRow="1" w:lastRow="1" w:firstColumn="1" w:lastColumn="1" w:noHBand="0" w:noVBand="0"/>
+    </w:tblPr>
+    <w:tblGrid>
+      <w:gridCol w:w="5301"/>
+      <w:gridCol w:w="4028"/>
+      <w:gridCol w:w="323"/>
+      <w:gridCol w:w="4350"/>
+    </w:tblGrid>
+    <w:tr>
+      <w:trPr>
+        <w:trHeight w:hRule="exact" w:val="227"/>
+        <w:jc w:val="center"/>
+      </w:trPr>
+      <w:tc>
+        <w:tcPr>
+          <w:tcW w:w="3434" w:type="dxa"/>
+          <w:vAlign w:val="center"/>
+        </w:tcPr>
+        <w:p>
+          <w:pPr>
+            <w:pStyle w:val="-Pieddepage"/>
+          </w:pPr>
+          <w:r>
+            <w:t>Auteur</w:t>
+          </w:r>
+          <w:r>
+            <w:rPr>
+              <w:rFonts w:cs="Arial"/>
+              <w:szCs w:val="16"/>
+            </w:rPr>
+            <w:t> :</w:t>
+          </w:r>
           <w:r>
             <w:fldChar w:fldCharType="begin"/>
           </w:r>
           <w:r>
+            <w:instrText xml:space="preserve"> AUTHOR   \* MERGEFORMAT </w:instrText>
+          </w:r>
+          <w:r>
+            <w:fldChar w:fldCharType="separate"/>
+          </w:r>
+          <w:r>
+            <w:rPr>
+              <w:rFonts w:cs="Arial"/>
+              <w:noProof/>
+              <w:szCs w:val="16"/>
+            </w:rPr>
+            <w:t>BOUILLANT Anthony</w:t>
+          </w:r>
+          <w:r>
+            <w:rPr>
+              <w:rFonts w:cs="Arial"/>
+              <w:noProof/>
+              <w:szCs w:val="16"/>
+            </w:rPr>
+            <w:fldChar w:fldCharType="end"/>
+          </w:r>
+        </w:p>
+        <w:p>
+          <w:pPr>
+            <w:pStyle w:val="-Pieddepage"/>
+            <w:rPr>
+              <w:rFonts w:cs="Arial"/>
+              <w:szCs w:val="16"/>
+            </w:rPr>
+          </w:pPr>
+        </w:p>
+      </w:tc>
+      <w:tc>
+        <w:tcPr>
+          <w:tcW w:w="2609" w:type="dxa"/>
+          <w:vAlign w:val="center"/>
+        </w:tcPr>
+        <w:p>
+          <w:pPr>
+            <w:pStyle w:val="-Pieddepage"/>
+            <w:jc w:val="center"/>
+            <w:rPr>
+              <w:rFonts w:cs="Arial"/>
+              <w:szCs w:val="16"/>
+            </w:rPr>
+          </w:pPr>
+          <w:r>
+            <w:rPr>
+              <w:rFonts w:cs="Arial"/>
+              <w:szCs w:val="16"/>
+            </w:rPr>
+            <w:t xml:space="preserve">Page </w:t>
+          </w:r>
+          <w:r>
+            <w:rPr>
+              <w:rStyle w:val="Numrodepage"/>
+              <w:rFonts w:cs="Arial"/>
+              <w:szCs w:val="16"/>
+            </w:rPr>
+            <w:fldChar w:fldCharType="begin"/>
+          </w:r>
+          <w:r>
+            <w:rPr>
+              <w:rStyle w:val="Numrodepage"/>
+              <w:rFonts w:cs="Arial"/>
+              <w:szCs w:val="16"/>
+            </w:rPr>
+            <w:instrText xml:space="preserve"> PAGE </w:instrText>
+          </w:r>
+          <w:r>
+            <w:rPr>
+              <w:rStyle w:val="Numrodepage"/>
+              <w:rFonts w:cs="Arial"/>
+              <w:szCs w:val="16"/>
+            </w:rPr>
+            <w:fldChar w:fldCharType="separate"/>
+          </w:r>
+          <w:r>
+            <w:rPr>
+              <w:rStyle w:val="Numrodepage"/>
+              <w:rFonts w:cs="Arial"/>
+              <w:szCs w:val="16"/>
+            </w:rPr>
+            <w:t>1</w:t>
+          </w:r>
+          <w:r>
+            <w:rPr>
+              <w:rStyle w:val="Numrodepage"/>
+              <w:rFonts w:cs="Arial"/>
+              <w:szCs w:val="16"/>
+            </w:rPr>
+            <w:fldChar w:fldCharType="end"/>
+          </w:r>
+          <w:r>
+            <w:rPr>
+              <w:rStyle w:val="Numrodepage"/>
+              <w:rFonts w:cs="Arial"/>
+              <w:szCs w:val="16"/>
+            </w:rPr>
+            <w:t xml:space="preserve"> sur </w:t>
+          </w:r>
+          <w:r>
+            <w:rPr>
+              <w:rStyle w:val="Numrodepage"/>
+              <w:rFonts w:cs="Arial"/>
+              <w:szCs w:val="16"/>
+            </w:rPr>
+            <w:fldChar w:fldCharType="begin"/>
+          </w:r>
+          <w:r>
+            <w:rPr>
+              <w:rStyle w:val="Numrodepage"/>
+              <w:rFonts w:cs="Arial"/>
+              <w:szCs w:val="16"/>
+            </w:rPr>
+            <w:instrText xml:space="preserve"> NUMPAGES </w:instrText>
+          </w:r>
+          <w:r>
+            <w:rPr>
+              <w:rStyle w:val="Numrodepage"/>
+              <w:rFonts w:cs="Arial"/>
+              <w:szCs w:val="16"/>
+            </w:rPr>
+            <w:fldChar w:fldCharType="separate"/>
+          </w:r>
+          <w:r>
+            <w:rPr>
+              <w:rStyle w:val="Numrodepage"/>
+              <w:rFonts w:cs="Arial"/>
+              <w:szCs w:val="16"/>
+            </w:rPr>
+            <w:t>1</w:t>
+          </w:r>
+          <w:r>
+            <w:rPr>
+              <w:rStyle w:val="Numrodepage"/>
+              <w:rFonts w:cs="Arial"/>
+              <w:szCs w:val="16"/>
+            </w:rPr>
+            <w:fldChar w:fldCharType="end"/>
+          </w:r>
+        </w:p>
+      </w:tc>
+      <w:tc>
+        <w:tcPr>
+          <w:tcW w:w="3027" w:type="dxa"/>
+          <w:gridSpan w:val="2"/>
+          <w:vAlign w:val="center"/>
+        </w:tcPr>
+        <w:p>
+          <w:pPr>
+            <w:pStyle w:val="-Pieddepage"/>
+            <w:jc w:val="right"/>
+            <w:rPr>
+              <w:rFonts w:cs="Arial"/>
+              <w:szCs w:val="16"/>
+            </w:rPr>
+          </w:pPr>
+          <w:r>
+            <w:rPr>
+              <w:rFonts w:cs="Arial"/>
+              <w:szCs w:val="16"/>
+            </w:rPr>
+            <w:t>Impression</w:t>
+          </w:r>
+          <w:r>
+            <w:rPr>
+              <w:rFonts w:cs="Arial"/>
+              <w:szCs w:val="16"/>
+            </w:rPr>
+            <w:t xml:space="preserve"> : </w:t>
+          </w:r>
+          <w:r>
+            <w:rPr>
+              <w:rFonts w:cs="Arial"/>
+              <w:szCs w:val="16"/>
+            </w:rPr>
+            <w:fldChar w:fldCharType="begin"/>
+          </w:r>
+          <w:r>
+            <w:rPr>
+              <w:rFonts w:cs="Arial"/>
+              <w:szCs w:val="16"/>
+            </w:rPr>
+            <w:instrText xml:space="preserve"> PRINTDATE  \@ "dd.MM.yyyy HH:mm"  \* MERGEFORMAT </w:instrText>
+          </w:r>
+          <w:r>
+            <w:rPr>
+              <w:rFonts w:cs="Arial"/>
+              <w:szCs w:val="16"/>
+            </w:rPr>
+            <w:fldChar w:fldCharType="separate"/>
+          </w:r>
+          <w:r>
+            <w:rPr>
+              <w:rFonts w:cs="Arial"/>
+              <w:noProof/>
+              <w:szCs w:val="16"/>
+            </w:rPr>
+            <w:t>14.11.2021 13:52</w:t>
+          </w:r>
+          <w:r>
+            <w:rPr>
+              <w:rFonts w:cs="Arial"/>
+              <w:szCs w:val="16"/>
+            </w:rPr>
+            <w:fldChar w:fldCharType="end"/>
+          </w:r>
+        </w:p>
+      </w:tc>
+    </w:tr>
+    <w:tr>
+      <w:trPr>
+        <w:jc w:val="center"/>
+      </w:trPr>
+      <w:tc>
+        <w:tcPr>
+          <w:tcW w:w="3434" w:type="dxa"/>
+          <w:vAlign w:val="center"/>
+        </w:tcPr>
+        <w:p>
+          <w:pPr>
+            <w:pStyle w:val="-Pieddepage"/>
+            <w:rPr>
+              <w:rFonts w:cs="Arial"/>
+              <w:szCs w:val="16"/>
+            </w:rPr>
+          </w:pPr>
+          <w:r>
+            <w:rPr>
+              <w:rFonts w:cs="Arial"/>
+              <w:szCs w:val="16"/>
+            </w:rPr>
+            <w:t xml:space="preserve">Modifié par : </w:t>
+          </w:r>
+          <w:r>
+            <w:fldChar w:fldCharType="begin"/>
+          </w:r>
+          <w:r>
             <w:instrText xml:space="preserve"> LASTSAVEDBY   \* MERGEFORMAT </w:instrText>
           </w:r>
           <w:r>
@@ -2075,7 +2466,440 @@
             <w:rPr>
               <w:noProof/>
             </w:rPr>
+            <w:t>Anthony BOUILLANT</w:t>
+          </w:r>
+          <w:r>
+            <w:rPr>
+              <w:noProof/>
+            </w:rPr>
+            <w:fldChar w:fldCharType="end"/>
+          </w:r>
+        </w:p>
+      </w:tc>
+      <w:tc>
+        <w:tcPr>
+          <w:tcW w:w="2609" w:type="dxa"/>
+          <w:vAlign w:val="center"/>
+        </w:tcPr>
+        <w:p>
+          <w:pPr>
+            <w:pStyle w:val="-Pieddepage"/>
+            <w:jc w:val="center"/>
+            <w:rPr>
+              <w:rFonts w:cs="Arial"/>
+              <w:szCs w:val="16"/>
+            </w:rPr>
+          </w:pPr>
+        </w:p>
+      </w:tc>
+      <w:tc>
+        <w:tcPr>
+          <w:tcW w:w="3027" w:type="dxa"/>
+          <w:gridSpan w:val="2"/>
+          <w:vAlign w:val="center"/>
+        </w:tcPr>
+        <w:p>
+          <w:pPr>
+            <w:pStyle w:val="-Pieddepage"/>
+            <w:jc w:val="right"/>
+            <w:rPr>
+              <w:rFonts w:cs="Arial"/>
+              <w:szCs w:val="16"/>
+            </w:rPr>
+          </w:pPr>
+          <w:r>
+            <w:fldChar w:fldCharType="begin"/>
+          </w:r>
+          <w:r>
+            <w:instrText xml:space="preserve"> FILENAME  \* FirstCap  \* MERGEFORMAT </w:instrText>
+          </w:r>
+          <w:r>
+            <w:fldChar w:fldCharType="separate"/>
+          </w:r>
+          <w:r>
+            <w:rPr>
+              <w:rFonts w:cs="Arial"/>
+              <w:noProof/>
+              <w:szCs w:val="16"/>
+            </w:rPr>
+            <w:t>Rapport</w:t>
+          </w:r>
+          <w:r>
+            <w:rPr>
+              <w:noProof/>
+            </w:rPr>
+            <w:t>.docx</w:t>
+          </w:r>
+          <w:r>
+            <w:rPr>
+              <w:noProof/>
+            </w:rPr>
+            <w:fldChar w:fldCharType="end"/>
+          </w:r>
+        </w:p>
+      </w:tc>
+    </w:tr>
+    <w:tr>
+      <w:trPr>
+        <w:jc w:val="center"/>
+      </w:trPr>
+      <w:tc>
+        <w:tcPr>
+          <w:tcW w:w="3434" w:type="dxa"/>
+          <w:vAlign w:val="center"/>
+        </w:tcPr>
+        <w:p>
+          <w:pPr>
+            <w:pStyle w:val="-Pieddepage"/>
+            <w:rPr>
+              <w:rFonts w:cs="Arial"/>
+              <w:szCs w:val="16"/>
+            </w:rPr>
+          </w:pPr>
+        </w:p>
+      </w:tc>
+      <w:tc>
+        <w:tcPr>
+          <w:tcW w:w="2818" w:type="dxa"/>
+          <w:gridSpan w:val="2"/>
+          <w:vAlign w:val="center"/>
+        </w:tcPr>
+        <w:p>
+          <w:pPr>
+            <w:pStyle w:val="-Pieddepage"/>
+            <w:jc w:val="right"/>
+            <w:rPr>
+              <w:rFonts w:cs="Arial"/>
+              <w:szCs w:val="16"/>
+            </w:rPr>
+          </w:pPr>
+        </w:p>
+      </w:tc>
+      <w:tc>
+        <w:tcPr>
+          <w:tcW w:w="2818" w:type="dxa"/>
+          <w:vAlign w:val="center"/>
+        </w:tcPr>
+        <w:p>
+          <w:pPr>
+            <w:pStyle w:val="-Pieddepage"/>
+            <w:jc w:val="right"/>
+            <w:rPr>
+              <w:rFonts w:cs="Arial"/>
+              <w:szCs w:val="16"/>
+            </w:rPr>
+          </w:pPr>
+        </w:p>
+      </w:tc>
+    </w:tr>
+  </w:tbl>
+  <w:p>
+    <w:pPr>
+      <w:pStyle w:val="Pieddepage"/>
+    </w:pPr>
+  </w:p>
+</w:ftr>
+</file>
+
+<file path=word/footer3.xml><?xml version="1.0" encoding="utf-8"?>
+<w:ftr xmlns:wpc="http://schemas.microsoft.com/office/word/2010/wordprocessingCanvas" xmlns:cx="http://schemas.microsoft.com/office/drawing/2014/chartex" xmlns:cx1="http://schemas.microsoft.com/office/drawing/2015/9/8/chartex" xmlns:cx2="http://schemas.microsoft.com/office/drawing/2015/10/21/chartex" xmlns:cx3="http://schemas.microsoft.com/office/drawing/2016/5/9/chartex" xmlns:cx4="http://schemas.microsoft.com/office/drawing/2016/5/10/chartex" xmlns:cx5="http://schemas.microsoft.com/office/drawing/2016/5/11/chartex" xmlns:cx6="http://schemas.microsoft.com/office/drawing/2016/5/12/chartex" xmlns:cx7="http://schemas.microsoft.com/office/drawing/2016/5/13/chartex" xmlns:cx8="http://schemas.microsoft.com/office/drawing/2016/5/14/chartex" xmlns:mc="http://schemas.openxmlformats.org/markup-compatibility/2006" xmlns:aink="http://schemas.microsoft.com/office/drawing/2016/ink" xmlns:am3d="http://schemas.microsoft.com/office/drawing/2017/model3d" xmlns:o="urn:schemas-microsoft-com:office:office" xmlns:r="http://schemas.openxmlformats.org/officeDocument/2006/relationships" xmlns:m="http://schemas.openxmlformats.org/officeDocument/2006/math" xmlns:v="urn:schemas-microsoft-com:vml" xmlns:wp14="http://schemas.microsoft.com/office/word/2010/wordprocessingDrawing" xmlns:wp="http://schemas.openxmlformats.org/drawingml/2006/wordprocessingDrawing" xmlns:w10="urn:schemas-microsoft-com:office:word" xmlns:w="http://schemas.openxmlformats.org/wordprocessingml/2006/main" xmlns:w14="http://schemas.microsoft.com/office/word/2010/wordml" xmlns:w15="http://schemas.microsoft.com/office/word/2012/wordml" xmlns:w16cex="http://schemas.microsoft.com/office/word/2018/wordml/cex" xmlns:w16cid="http://schemas.microsoft.com/office/word/2016/wordml/cid" xmlns:w16="http://schemas.microsoft.com/office/word/2018/wordml" xmlns:w16sdtdh="http://schemas.microsoft.com/office/word/2020/wordml/sdtdatahash" xmlns:w16se="http://schemas.microsoft.com/office/word/2015/wordml/symex" xmlns:wpg="http://schemas.microsoft.com/office/word/2010/wordprocessingGroup" xmlns:wpi="http://schemas.microsoft.com/office/word/2010/wordprocessingInk" xmlns:wne="http://schemas.microsoft.com/office/word/2006/wordml" xmlns:wps="http://schemas.microsoft.com/office/word/2010/wordprocessingShape" mc:Ignorable="w14 w15 w16se w16cid w16 w16cex w16sdtdh wp14">
+  <w:tbl>
+    <w:tblPr>
+      <w:tblStyle w:val="Grilledutableau"/>
+      <w:tblW w:w="5000" w:type="pct"/>
+      <w:jc w:val="center"/>
+      <w:tblBorders>
+        <w:left w:val="none" w:sz="0" w:space="0" w:color="auto"/>
+        <w:bottom w:val="none" w:sz="0" w:space="0" w:color="auto"/>
+        <w:right w:val="none" w:sz="0" w:space="0" w:color="auto"/>
+        <w:insideH w:val="none" w:sz="0" w:space="0" w:color="auto"/>
+        <w:insideV w:val="none" w:sz="0" w:space="0" w:color="auto"/>
+      </w:tblBorders>
+      <w:tblLook w:val="01E0" w:firstRow="1" w:lastRow="1" w:firstColumn="1" w:lastColumn="1" w:noHBand="0" w:noVBand="0"/>
+    </w:tblPr>
+    <w:tblGrid>
+      <w:gridCol w:w="3434"/>
+      <w:gridCol w:w="2610"/>
+      <w:gridCol w:w="209"/>
+      <w:gridCol w:w="2819"/>
+    </w:tblGrid>
+    <w:tr>
+      <w:trPr>
+        <w:trHeight w:hRule="exact" w:val="227"/>
+        <w:jc w:val="center"/>
+      </w:trPr>
+      <w:tc>
+        <w:tcPr>
+          <w:tcW w:w="3434" w:type="dxa"/>
+          <w:vAlign w:val="center"/>
+        </w:tcPr>
+        <w:p>
+          <w:pPr>
+            <w:pStyle w:val="-Pieddepage"/>
+          </w:pPr>
+          <w:r>
+            <w:t>Auteur</w:t>
+          </w:r>
+          <w:r>
+            <w:rPr>
+              <w:rFonts w:cs="Arial"/>
+              <w:szCs w:val="16"/>
+            </w:rPr>
+            <w:t> :</w:t>
+          </w:r>
+          <w:r>
+            <w:fldChar w:fldCharType="begin"/>
+          </w:r>
+          <w:r>
+            <w:instrText xml:space="preserve"> AUTHOR   \* MERGEFORMAT </w:instrText>
+          </w:r>
+          <w:r>
+            <w:fldChar w:fldCharType="separate"/>
+          </w:r>
+          <w:r>
+            <w:rPr>
+              <w:rFonts w:cs="Arial"/>
+              <w:noProof/>
+              <w:szCs w:val="16"/>
+            </w:rPr>
             <w:t>BOUILLANT Anthony</w:t>
+          </w:r>
+          <w:r>
+            <w:rPr>
+              <w:rFonts w:cs="Arial"/>
+              <w:noProof/>
+              <w:szCs w:val="16"/>
+            </w:rPr>
+            <w:fldChar w:fldCharType="end"/>
+          </w:r>
+        </w:p>
+        <w:p>
+          <w:pPr>
+            <w:pStyle w:val="-Pieddepage"/>
+            <w:rPr>
+              <w:rFonts w:cs="Arial"/>
+              <w:szCs w:val="16"/>
+            </w:rPr>
+          </w:pPr>
+        </w:p>
+      </w:tc>
+      <w:tc>
+        <w:tcPr>
+          <w:tcW w:w="2609" w:type="dxa"/>
+          <w:vAlign w:val="center"/>
+        </w:tcPr>
+        <w:p>
+          <w:pPr>
+            <w:pStyle w:val="-Pieddepage"/>
+            <w:jc w:val="center"/>
+            <w:rPr>
+              <w:rFonts w:cs="Arial"/>
+              <w:szCs w:val="16"/>
+            </w:rPr>
+          </w:pPr>
+          <w:r>
+            <w:rPr>
+              <w:rFonts w:cs="Arial"/>
+              <w:szCs w:val="16"/>
+            </w:rPr>
+            <w:t xml:space="preserve">Page </w:t>
+          </w:r>
+          <w:r>
+            <w:rPr>
+              <w:rStyle w:val="Numrodepage"/>
+              <w:rFonts w:cs="Arial"/>
+              <w:szCs w:val="16"/>
+            </w:rPr>
+            <w:fldChar w:fldCharType="begin"/>
+          </w:r>
+          <w:r>
+            <w:rPr>
+              <w:rStyle w:val="Numrodepage"/>
+              <w:rFonts w:cs="Arial"/>
+              <w:szCs w:val="16"/>
+            </w:rPr>
+            <w:instrText xml:space="preserve"> PAGE </w:instrText>
+          </w:r>
+          <w:r>
+            <w:rPr>
+              <w:rStyle w:val="Numrodepage"/>
+              <w:rFonts w:cs="Arial"/>
+              <w:szCs w:val="16"/>
+            </w:rPr>
+            <w:fldChar w:fldCharType="separate"/>
+          </w:r>
+          <w:r>
+            <w:rPr>
+              <w:rStyle w:val="Numrodepage"/>
+              <w:rFonts w:cs="Arial"/>
+              <w:szCs w:val="16"/>
+            </w:rPr>
+            <w:t>1</w:t>
+          </w:r>
+          <w:r>
+            <w:rPr>
+              <w:rStyle w:val="Numrodepage"/>
+              <w:rFonts w:cs="Arial"/>
+              <w:szCs w:val="16"/>
+            </w:rPr>
+            <w:fldChar w:fldCharType="end"/>
+          </w:r>
+          <w:r>
+            <w:rPr>
+              <w:rStyle w:val="Numrodepage"/>
+              <w:rFonts w:cs="Arial"/>
+              <w:szCs w:val="16"/>
+            </w:rPr>
+            <w:t xml:space="preserve"> sur </w:t>
+          </w:r>
+          <w:r>
+            <w:rPr>
+              <w:rStyle w:val="Numrodepage"/>
+              <w:rFonts w:cs="Arial"/>
+              <w:szCs w:val="16"/>
+            </w:rPr>
+            <w:fldChar w:fldCharType="begin"/>
+          </w:r>
+          <w:r>
+            <w:rPr>
+              <w:rStyle w:val="Numrodepage"/>
+              <w:rFonts w:cs="Arial"/>
+              <w:szCs w:val="16"/>
+            </w:rPr>
+            <w:instrText xml:space="preserve"> NUMPAGES </w:instrText>
+          </w:r>
+          <w:r>
+            <w:rPr>
+              <w:rStyle w:val="Numrodepage"/>
+              <w:rFonts w:cs="Arial"/>
+              <w:szCs w:val="16"/>
+            </w:rPr>
+            <w:fldChar w:fldCharType="separate"/>
+          </w:r>
+          <w:r>
+            <w:rPr>
+              <w:rStyle w:val="Numrodepage"/>
+              <w:rFonts w:cs="Arial"/>
+              <w:szCs w:val="16"/>
+            </w:rPr>
+            <w:t>1</w:t>
+          </w:r>
+          <w:r>
+            <w:rPr>
+              <w:rStyle w:val="Numrodepage"/>
+              <w:rFonts w:cs="Arial"/>
+              <w:szCs w:val="16"/>
+            </w:rPr>
+            <w:fldChar w:fldCharType="end"/>
+          </w:r>
+        </w:p>
+      </w:tc>
+      <w:tc>
+        <w:tcPr>
+          <w:tcW w:w="3027" w:type="dxa"/>
+          <w:gridSpan w:val="2"/>
+          <w:vAlign w:val="center"/>
+        </w:tcPr>
+        <w:p>
+          <w:pPr>
+            <w:pStyle w:val="-Pieddepage"/>
+            <w:jc w:val="right"/>
+            <w:rPr>
+              <w:rFonts w:cs="Arial"/>
+              <w:szCs w:val="16"/>
+            </w:rPr>
+          </w:pPr>
+          <w:r>
+            <w:rPr>
+              <w:rFonts w:cs="Arial"/>
+              <w:szCs w:val="16"/>
+            </w:rPr>
+            <w:t>Impression</w:t>
+          </w:r>
+          <w:r>
+            <w:rPr>
+              <w:rFonts w:cs="Arial"/>
+              <w:szCs w:val="16"/>
+            </w:rPr>
+            <w:t xml:space="preserve"> : </w:t>
+          </w:r>
+          <w:r>
+            <w:rPr>
+              <w:rFonts w:cs="Arial"/>
+              <w:szCs w:val="16"/>
+            </w:rPr>
+            <w:fldChar w:fldCharType="begin"/>
+          </w:r>
+          <w:r>
+            <w:rPr>
+              <w:rFonts w:cs="Arial"/>
+              <w:szCs w:val="16"/>
+            </w:rPr>
+            <w:instrText xml:space="preserve"> PRINTDATE  \@ "dd.MM.yyyy HH:mm"  \* MERGEFORMAT </w:instrText>
+          </w:r>
+          <w:r>
+            <w:rPr>
+              <w:rFonts w:cs="Arial"/>
+              <w:szCs w:val="16"/>
+            </w:rPr>
+            <w:fldChar w:fldCharType="separate"/>
+          </w:r>
+          <w:r>
+            <w:rPr>
+              <w:rFonts w:cs="Arial"/>
+              <w:noProof/>
+              <w:szCs w:val="16"/>
+            </w:rPr>
+            <w:t>14.11.2021 13:52</w:t>
+          </w:r>
+          <w:r>
+            <w:rPr>
+              <w:rFonts w:cs="Arial"/>
+              <w:szCs w:val="16"/>
+            </w:rPr>
+            <w:fldChar w:fldCharType="end"/>
+          </w:r>
+        </w:p>
+      </w:tc>
+    </w:tr>
+    <w:tr>
+      <w:trPr>
+        <w:jc w:val="center"/>
+      </w:trPr>
+      <w:tc>
+        <w:tcPr>
+          <w:tcW w:w="3434" w:type="dxa"/>
+          <w:vAlign w:val="center"/>
+        </w:tcPr>
+        <w:p>
+          <w:pPr>
+            <w:pStyle w:val="-Pieddepage"/>
+            <w:rPr>
+              <w:rFonts w:cs="Arial"/>
+              <w:szCs w:val="16"/>
+            </w:rPr>
+          </w:pPr>
+          <w:r>
+            <w:rPr>
+              <w:rFonts w:cs="Arial"/>
+              <w:szCs w:val="16"/>
+            </w:rPr>
+            <w:t xml:space="preserve">Modifié par : </w:t>
+          </w:r>
+          <w:r>
+            <w:fldChar w:fldCharType="begin"/>
+          </w:r>
+          <w:r>
+            <w:instrText xml:space="preserve"> LASTSAVEDBY   \* MERGEFORMAT </w:instrText>
+          </w:r>
+          <w:r>
+            <w:fldChar w:fldCharType="separate"/>
+          </w:r>
+          <w:r>
+            <w:rPr>
+              <w:noProof/>
+            </w:rPr>
+            <w:t>Anthony BOUILLANT</w:t>
           </w:r>
           <w:r>
             <w:rPr>
@@ -2304,6 +3128,179 @@
   <w:p>
     <w:pPr>
       <w:pStyle w:val="En-tte"/>
+    </w:pPr>
+  </w:p>
+</w:hdr>
+</file>
+
+<file path=word/header2.xml><?xml version="1.0" encoding="utf-8"?>
+<w:hdr xmlns:wpc="http://schemas.microsoft.com/office/word/2010/wordprocessingCanvas" xmlns:cx="http://schemas.microsoft.com/office/drawing/2014/chartex" xmlns:cx1="http://schemas.microsoft.com/office/drawing/2015/9/8/chartex" xmlns:cx2="http://schemas.microsoft.com/office/drawing/2015/10/21/chartex" xmlns:cx3="http://schemas.microsoft.com/office/drawing/2016/5/9/chartex" xmlns:cx4="http://schemas.microsoft.com/office/drawing/2016/5/10/chartex" xmlns:cx5="http://schemas.microsoft.com/office/drawing/2016/5/11/chartex" xmlns:cx6="http://schemas.microsoft.com/office/drawing/2016/5/12/chartex" xmlns:cx7="http://schemas.microsoft.com/office/drawing/2016/5/13/chartex" xmlns:cx8="http://schemas.microsoft.com/office/drawing/2016/5/14/chartex" xmlns:mc="http://schemas.openxmlformats.org/markup-compatibility/2006" xmlns:aink="http://schemas.microsoft.com/office/drawing/2016/ink" xmlns:am3d="http://schemas.microsoft.com/office/drawing/2017/model3d" xmlns:o="urn:schemas-microsoft-com:office:office" xmlns:r="http://schemas.openxmlformats.org/officeDocument/2006/relationships" xmlns:m="http://schemas.openxmlformats.org/officeDocument/2006/math" xmlns:v="urn:schemas-microsoft-com:vml" xmlns:wp14="http://schemas.microsoft.com/office/word/2010/wordprocessingDrawing" xmlns:wp="http://schemas.openxmlformats.org/drawingml/2006/wordprocessingDrawing" xmlns:w10="urn:schemas-microsoft-com:office:word" xmlns:w="http://schemas.openxmlformats.org/wordprocessingml/2006/main" xmlns:w14="http://schemas.microsoft.com/office/word/2010/wordml" xmlns:w15="http://schemas.microsoft.com/office/word/2012/wordml" xmlns:w16cex="http://schemas.microsoft.com/office/word/2018/wordml/cex" xmlns:w16cid="http://schemas.microsoft.com/office/word/2016/wordml/cid" xmlns:w16="http://schemas.microsoft.com/office/word/2018/wordml" xmlns:w16sdtdh="http://schemas.microsoft.com/office/word/2020/wordml/sdtdatahash" xmlns:w16se="http://schemas.microsoft.com/office/word/2015/wordml/symex" xmlns:wpg="http://schemas.microsoft.com/office/word/2010/wordprocessingGroup" xmlns:wpi="http://schemas.microsoft.com/office/word/2010/wordprocessingInk" xmlns:wne="http://schemas.microsoft.com/office/word/2006/wordml" xmlns:wps="http://schemas.microsoft.com/office/word/2010/wordprocessingShape" mc:Ignorable="w14 w15 w16se w16cid w16 w16cex w16sdtdh wp14">
+  <w:p>
+    <w:pPr>
+      <w:pStyle w:val="En-tte"/>
+      <w:tabs>
+        <w:tab w:val="clear" w:pos="4536"/>
+        <w:tab w:val="clear" w:pos="9072"/>
+        <w:tab w:val="left" w:pos="3763"/>
+      </w:tabs>
+    </w:pPr>
+  </w:p>
+</w:hdr>
+</file>
+
+<file path=word/header3.xml><?xml version="1.0" encoding="utf-8"?>
+<w:hdr xmlns:wpc="http://schemas.microsoft.com/office/word/2010/wordprocessingCanvas" xmlns:cx="http://schemas.microsoft.com/office/drawing/2014/chartex" xmlns:cx1="http://schemas.microsoft.com/office/drawing/2015/9/8/chartex" xmlns:cx2="http://schemas.microsoft.com/office/drawing/2015/10/21/chartex" xmlns:cx3="http://schemas.microsoft.com/office/drawing/2016/5/9/chartex" xmlns:cx4="http://schemas.microsoft.com/office/drawing/2016/5/10/chartex" xmlns:cx5="http://schemas.microsoft.com/office/drawing/2016/5/11/chartex" xmlns:cx6="http://schemas.microsoft.com/office/drawing/2016/5/12/chartex" xmlns:cx7="http://schemas.microsoft.com/office/drawing/2016/5/13/chartex" xmlns:cx8="http://schemas.microsoft.com/office/drawing/2016/5/14/chartex" xmlns:mc="http://schemas.openxmlformats.org/markup-compatibility/2006" xmlns:aink="http://schemas.microsoft.com/office/drawing/2016/ink" xmlns:am3d="http://schemas.microsoft.com/office/drawing/2017/model3d" xmlns:o="urn:schemas-microsoft-com:office:office" xmlns:r="http://schemas.openxmlformats.org/officeDocument/2006/relationships" xmlns:m="http://schemas.openxmlformats.org/officeDocument/2006/math" xmlns:v="urn:schemas-microsoft-com:vml" xmlns:wp14="http://schemas.microsoft.com/office/word/2010/wordprocessingDrawing" xmlns:wp="http://schemas.openxmlformats.org/drawingml/2006/wordprocessingDrawing" xmlns:w10="urn:schemas-microsoft-com:office:word" xmlns:w="http://schemas.openxmlformats.org/wordprocessingml/2006/main" xmlns:w14="http://schemas.microsoft.com/office/word/2010/wordml" xmlns:w15="http://schemas.microsoft.com/office/word/2012/wordml" xmlns:w16cex="http://schemas.microsoft.com/office/word/2018/wordml/cex" xmlns:w16cid="http://schemas.microsoft.com/office/word/2016/wordml/cid" xmlns:w16="http://schemas.microsoft.com/office/word/2018/wordml" xmlns:w16sdtdh="http://schemas.microsoft.com/office/word/2020/wordml/sdtdatahash" xmlns:w16se="http://schemas.microsoft.com/office/word/2015/wordml/symex" xmlns:wpg="http://schemas.microsoft.com/office/word/2010/wordprocessingGroup" xmlns:wpi="http://schemas.microsoft.com/office/word/2010/wordprocessingInk" xmlns:wne="http://schemas.microsoft.com/office/word/2006/wordml" xmlns:wps="http://schemas.microsoft.com/office/word/2010/wordprocessingShape" mc:Ignorable="w14 w15 w16se w16cid w16 w16cex w16sdtdh wp14">
+  <w:tbl>
+    <w:tblPr>
+      <w:tblStyle w:val="Grilledutableau"/>
+      <w:tblW w:w="5000" w:type="pct"/>
+      <w:jc w:val="center"/>
+      <w:tblBorders>
+        <w:top w:val="none" w:sz="0" w:space="0" w:color="auto"/>
+        <w:left w:val="none" w:sz="0" w:space="0" w:color="auto"/>
+        <w:right w:val="none" w:sz="0" w:space="0" w:color="auto"/>
+        <w:insideV w:val="none" w:sz="0" w:space="0" w:color="auto"/>
+      </w:tblBorders>
+      <w:tblLook w:val="01E0" w:firstRow="1" w:lastRow="1" w:firstColumn="1" w:lastColumn="1" w:noHBand="0" w:noVBand="0"/>
+    </w:tblPr>
+    <w:tblGrid>
+      <w:gridCol w:w="3686"/>
+      <w:gridCol w:w="6874"/>
+      <w:gridCol w:w="3442"/>
+    </w:tblGrid>
+    <w:tr>
+      <w:trPr>
+        <w:trHeight w:val="536"/>
+        <w:jc w:val="center"/>
+      </w:trPr>
+      <w:tc>
+        <w:tcPr>
+          <w:tcW w:w="2445" w:type="dxa"/>
+          <w:vAlign w:val="center"/>
+        </w:tcPr>
+        <w:p>
+          <w:pPr>
+            <w:pStyle w:val="ETML"/>
+            <w:rPr>
+              <w:rFonts w:ascii="Calibri" w:hAnsi="Calibri" w:cs="Calibri"/>
+            </w:rPr>
+          </w:pPr>
+          <w:r>
+            <w:rPr>
+              <w:rFonts w:ascii="Calibri" w:hAnsi="Calibri" w:cs="Calibri"/>
+            </w:rPr>
+            <w:t>Projet GUI1</w:t>
+          </w:r>
+        </w:p>
+      </w:tc>
+      <w:tc>
+        <w:tcPr>
+          <w:tcW w:w="4560" w:type="dxa"/>
+          <w:vAlign w:val="center"/>
+        </w:tcPr>
+        <w:p/>
+      </w:tc>
+      <w:tc>
+        <w:tcPr>
+          <w:tcW w:w="2283" w:type="dxa"/>
+          <w:vAlign w:val="center"/>
+        </w:tcPr>
+        <w:p>
+          <w:pPr>
+            <w:pStyle w:val="En-tte"/>
+            <w:jc w:val="right"/>
+          </w:pPr>
+        </w:p>
+      </w:tc>
+    </w:tr>
+  </w:tbl>
+  <w:p>
+    <w:pPr>
+      <w:pStyle w:val="En-tte"/>
+      <w:tabs>
+        <w:tab w:val="clear" w:pos="4536"/>
+        <w:tab w:val="clear" w:pos="9072"/>
+        <w:tab w:val="left" w:pos="3763"/>
+      </w:tabs>
+    </w:pPr>
+  </w:p>
+</w:hdr>
+</file>
+
+<file path=word/header4.xml><?xml version="1.0" encoding="utf-8"?>
+<w:hdr xmlns:wpc="http://schemas.microsoft.com/office/word/2010/wordprocessingCanvas" xmlns:cx="http://schemas.microsoft.com/office/drawing/2014/chartex" xmlns:cx1="http://schemas.microsoft.com/office/drawing/2015/9/8/chartex" xmlns:cx2="http://schemas.microsoft.com/office/drawing/2015/10/21/chartex" xmlns:cx3="http://schemas.microsoft.com/office/drawing/2016/5/9/chartex" xmlns:cx4="http://schemas.microsoft.com/office/drawing/2016/5/10/chartex" xmlns:cx5="http://schemas.microsoft.com/office/drawing/2016/5/11/chartex" xmlns:cx6="http://schemas.microsoft.com/office/drawing/2016/5/12/chartex" xmlns:cx7="http://schemas.microsoft.com/office/drawing/2016/5/13/chartex" xmlns:cx8="http://schemas.microsoft.com/office/drawing/2016/5/14/chartex" xmlns:mc="http://schemas.openxmlformats.org/markup-compatibility/2006" xmlns:aink="http://schemas.microsoft.com/office/drawing/2016/ink" xmlns:am3d="http://schemas.microsoft.com/office/drawing/2017/model3d" xmlns:o="urn:schemas-microsoft-com:office:office" xmlns:r="http://schemas.openxmlformats.org/officeDocument/2006/relationships" xmlns:m="http://schemas.openxmlformats.org/officeDocument/2006/math" xmlns:v="urn:schemas-microsoft-com:vml" xmlns:wp14="http://schemas.microsoft.com/office/word/2010/wordprocessingDrawing" xmlns:wp="http://schemas.openxmlformats.org/drawingml/2006/wordprocessingDrawing" xmlns:w10="urn:schemas-microsoft-com:office:word" xmlns:w="http://schemas.openxmlformats.org/wordprocessingml/2006/main" xmlns:w14="http://schemas.microsoft.com/office/word/2010/wordml" xmlns:w15="http://schemas.microsoft.com/office/word/2012/wordml" xmlns:w16cex="http://schemas.microsoft.com/office/word/2018/wordml/cex" xmlns:w16cid="http://schemas.microsoft.com/office/word/2016/wordml/cid" xmlns:w16="http://schemas.microsoft.com/office/word/2018/wordml" xmlns:w16sdtdh="http://schemas.microsoft.com/office/word/2020/wordml/sdtdatahash" xmlns:w16se="http://schemas.microsoft.com/office/word/2015/wordml/symex" xmlns:wpg="http://schemas.microsoft.com/office/word/2010/wordprocessingGroup" xmlns:wpi="http://schemas.microsoft.com/office/word/2010/wordprocessingInk" xmlns:wne="http://schemas.microsoft.com/office/word/2006/wordml" xmlns:wps="http://schemas.microsoft.com/office/word/2010/wordprocessingShape" mc:Ignorable="w14 w15 w16se w16cid w16 w16cex w16sdtdh wp14">
+  <w:tbl>
+    <w:tblPr>
+      <w:tblStyle w:val="Grilledutableau"/>
+      <w:tblW w:w="5000" w:type="pct"/>
+      <w:jc w:val="center"/>
+      <w:tblBorders>
+        <w:top w:val="none" w:sz="0" w:space="0" w:color="auto"/>
+        <w:left w:val="none" w:sz="0" w:space="0" w:color="auto"/>
+        <w:right w:val="none" w:sz="0" w:space="0" w:color="auto"/>
+        <w:insideV w:val="none" w:sz="0" w:space="0" w:color="auto"/>
+      </w:tblBorders>
+      <w:tblLook w:val="01E0" w:firstRow="1" w:lastRow="1" w:firstColumn="1" w:lastColumn="1" w:noHBand="0" w:noVBand="0"/>
+    </w:tblPr>
+    <w:tblGrid>
+      <w:gridCol w:w="2403"/>
+      <w:gridCol w:w="4442"/>
+      <w:gridCol w:w="2227"/>
+    </w:tblGrid>
+    <w:tr>
+      <w:trPr>
+        <w:trHeight w:val="536"/>
+        <w:jc w:val="center"/>
+      </w:trPr>
+      <w:tc>
+        <w:tcPr>
+          <w:tcW w:w="2445" w:type="dxa"/>
+          <w:vAlign w:val="center"/>
+        </w:tcPr>
+        <w:p>
+          <w:pPr>
+            <w:pStyle w:val="ETML"/>
+            <w:rPr>
+              <w:rFonts w:ascii="Calibri" w:hAnsi="Calibri" w:cs="Calibri"/>
+            </w:rPr>
+          </w:pPr>
+          <w:r>
+            <w:rPr>
+              <w:rFonts w:ascii="Calibri" w:hAnsi="Calibri" w:cs="Calibri"/>
+            </w:rPr>
+            <w:t>Projet GUI1</w:t>
+          </w:r>
+        </w:p>
+      </w:tc>
+      <w:tc>
+        <w:tcPr>
+          <w:tcW w:w="4560" w:type="dxa"/>
+          <w:vAlign w:val="center"/>
+        </w:tcPr>
+        <w:p/>
+      </w:tc>
+      <w:tc>
+        <w:tcPr>
+          <w:tcW w:w="2283" w:type="dxa"/>
+          <w:vAlign w:val="center"/>
+        </w:tcPr>
+        <w:p>
+          <w:pPr>
+            <w:pStyle w:val="En-tte"/>
+            <w:jc w:val="right"/>
+          </w:pPr>
+        </w:p>
+      </w:tc>
+    </w:tr>
+  </w:tbl>
+  <w:p>
+    <w:pPr>
+      <w:pStyle w:val="En-tte"/>
+      <w:tabs>
+        <w:tab w:val="clear" w:pos="4536"/>
+        <w:tab w:val="clear" w:pos="9072"/>
+        <w:tab w:val="left" w:pos="3763"/>
+      </w:tabs>
     </w:pPr>
   </w:p>
 </w:hdr>
@@ -2828,7 +3825,7 @@
   <w:style w:type="paragraph" w:default="1" w:styleId="Normal">
     <w:name w:val="Normal"/>
     <w:qFormat/>
-    <w:rsid w:val="005226D7"/>
+    <w:rsid w:val="00CE07F2"/>
   </w:style>
   <w:style w:type="paragraph" w:styleId="Titre1">
     <w:name w:val="heading 1"/>

</xml_diff>